<commit_message>
Added school name in both files
</commit_message>
<xml_diff>
--- a/Autocracies are less likely to receive Chinese aid-Evidence from Chinese aid data, 2019-2021.docx
+++ b/Autocracies are less likely to receive Chinese aid-Evidence from Chinese aid data, 2019-2021.docx
@@ -89,6 +89,41 @@
         <w:rPr>
           <w:b/>
           <w:bCs/>
+          <w:sz w:val="28"/>
+          <w:szCs w:val="28"/>
+        </w:rPr>
+      </w:pPr>
+    </w:p>
+    <w:p>
+      <w:pPr>
+        <w:spacing w:line="480" w:lineRule="auto"/>
+        <w:jc w:val="center"/>
+        <w:rPr>
+          <w:b/>
+          <w:bCs/>
+          <w:sz w:val="28"/>
+          <w:szCs w:val="28"/>
+        </w:rPr>
+      </w:pPr>
+      <w:r>
+        <w:rPr>
+          <w:b/>
+          <w:bCs/>
+          <w:sz w:val="28"/>
+          <w:szCs w:val="28"/>
+        </w:rPr>
+        <w:t>UC San Diego, School of Global Policy and Strategy</w:t>
+      </w:r>
+    </w:p>
+    <w:p>
+      <w:pPr>
+        <w:spacing w:line="276" w:lineRule="auto"/>
+        <w:jc w:val="center"/>
+        <w:rPr>
+          <w:b/>
+          <w:bCs/>
+          <w:sz w:val="28"/>
+          <w:szCs w:val="28"/>
         </w:rPr>
       </w:pPr>
     </w:p>
@@ -99,8 +134,64 @@
         <w:rPr>
           <w:b/>
           <w:bCs/>
+          <w:sz w:val="28"/>
+          <w:szCs w:val="28"/>
         </w:rPr>
       </w:pPr>
+      <w:r>
+        <w:rPr>
+          <w:b/>
+          <w:bCs/>
+          <w:sz w:val="28"/>
+          <w:szCs w:val="28"/>
+        </w:rPr>
+        <w:t xml:space="preserve">Quantitative </w:t>
+      </w:r>
+      <w:r>
+        <w:rPr>
+          <w:b/>
+          <w:bCs/>
+          <w:sz w:val="28"/>
+          <w:szCs w:val="28"/>
+        </w:rPr>
+        <w:t>M</w:t>
+      </w:r>
+      <w:r>
+        <w:rPr>
+          <w:b/>
+          <w:bCs/>
+          <w:sz w:val="28"/>
+          <w:szCs w:val="28"/>
+        </w:rPr>
+        <w:t>ethods</w:t>
+      </w:r>
+      <w:r>
+        <w:rPr>
+          <w:b/>
+          <w:bCs/>
+          <w:sz w:val="28"/>
+          <w:szCs w:val="28"/>
+        </w:rPr>
+        <w:t xml:space="preserve"> II </w:t>
+      </w:r>
+      <w:r>
+        <w:rPr>
+          <w:b/>
+          <w:bCs/>
+          <w:sz w:val="28"/>
+          <w:szCs w:val="28"/>
+        </w:rPr>
+        <w:t>Independent analysis project</w:t>
+      </w:r>
+      <w:r>
+        <w:rPr>
+          <w:b/>
+          <w:bCs/>
+          <w:sz w:val="28"/>
+          <w:szCs w:val="28"/>
+        </w:rPr>
+        <w:t>, Winter 2025</w:t>
+      </w:r>
     </w:p>
     <w:p>
       <w:pPr>
@@ -109,49 +200,18 @@
         <w:rPr>
           <w:b/>
           <w:bCs/>
+          <w:sz w:val="28"/>
+          <w:szCs w:val="28"/>
         </w:rPr>
       </w:pPr>
       <w:r>
         <w:rPr>
           <w:b/>
           <w:bCs/>
-        </w:rPr>
-        <w:t xml:space="preserve">Quantitative </w:t>
-      </w:r>
-      <w:r>
-        <w:rPr>
-          <w:b/>
-          <w:bCs/>
-        </w:rPr>
-        <w:t>M</w:t>
-      </w:r>
-      <w:r>
-        <w:rPr>
-          <w:b/>
-          <w:bCs/>
-        </w:rPr>
-        <w:t>ethods</w:t>
-      </w:r>
-      <w:r>
-        <w:rPr>
-          <w:b/>
-          <w:bCs/>
-        </w:rPr>
-        <w:t xml:space="preserve"> II </w:t>
-      </w:r>
-      <w:r>
-        <w:rPr>
-          <w:b/>
-          <w:bCs/>
-        </w:rPr>
-        <w:t>Independent analysis project</w:t>
-      </w:r>
-      <w:r>
-        <w:rPr>
-          <w:b/>
-          <w:bCs/>
-        </w:rPr>
-        <w:t>, Winter 2025</w:t>
+          <w:sz w:val="28"/>
+          <w:szCs w:val="28"/>
+        </w:rPr>
+        <w:t>Name: Vincent Alulu</w:t>
       </w:r>
     </w:p>
     <w:p>
@@ -161,29 +221,16 @@
         <w:rPr>
           <w:b/>
           <w:bCs/>
+          <w:sz w:val="28"/>
+          <w:szCs w:val="28"/>
         </w:rPr>
       </w:pPr>
       <w:r>
         <w:rPr>
           <w:b/>
           <w:bCs/>
-        </w:rPr>
-        <w:t>Name: Vincent Alulu</w:t>
-      </w:r>
-    </w:p>
-    <w:p>
-      <w:pPr>
-        <w:spacing w:line="276" w:lineRule="auto"/>
-        <w:jc w:val="center"/>
-        <w:rPr>
-          <w:b/>
-          <w:bCs/>
-        </w:rPr>
-      </w:pPr>
-      <w:r>
-        <w:rPr>
-          <w:b/>
-          <w:bCs/>
+          <w:sz w:val="28"/>
+          <w:szCs w:val="28"/>
         </w:rPr>
         <w:t>PID: A59024801</w:t>
       </w:r>
@@ -579,7 +626,6 @@
         <w:pStyle w:val="Heading1"/>
       </w:pPr>
       <w:r>
-        <w:lastRenderedPageBreak/>
         <w:t>Introduction</w:t>
       </w:r>
       <w:r>
@@ -671,6 +717,7 @@
         <w:pStyle w:val="Heading1"/>
       </w:pPr>
       <w:r>
+        <w:lastRenderedPageBreak/>
         <w:t>Data Description</w:t>
       </w:r>
       <w:r>
@@ -691,11 +738,7 @@
         <w:t xml:space="preserve">Chinese aid commitments in millions USD (2019-2021), and "Aid to all sectors baseline" capturing previous commitments (2013-2018). </w:t>
       </w:r>
       <w:r>
-        <w:t xml:space="preserve">From Our World in Data, we incorporate </w:t>
-      </w:r>
-      <w:r>
-        <w:lastRenderedPageBreak/>
-        <w:t>"autocratic regime" as our treatment variable (1=autocracy, 0=democracy) based on V-Dem Institute's political regime classification, with closed (0) and electoral (1) autocracies coded as autocratic, and electoral (2) and liberal (3) democracies as democratic.</w:t>
+        <w:t>From Our World in Data, we incorporate "autocratic regime" as our treatment variable (1=autocracy, 0=democracy) based on V-Dem Institute's political regime classification, with closed (0) and electoral (1) autocracies coded as autocratic, and electoral (2) and liberal (3) democracies as democratic.</w:t>
       </w:r>
     </w:p>
     <w:p>
@@ -1246,7 +1289,7 @@
         </w:rPr>
         <w:lastRenderedPageBreak/>
         <w:drawing>
-          <wp:inline distT="0" distB="0" distL="0" distR="0" wp14:anchorId="27EE0035" wp14:editId="1C7081CA">
+          <wp:inline distT="0" distB="0" distL="0" distR="0" wp14:anchorId="27EE0035" wp14:editId="6E619DB7">
             <wp:extent cx="4214813" cy="4214813"/>
             <wp:effectExtent l="19050" t="19050" r="14605" b="14605"/>
             <wp:docPr id="524433411" name="Picture 1" descr="A group of red and blue bars&#10;&#10;AI-generated content may be incorrect."/>

</xml_diff>